<commit_message>
Done with assignment 4
</commit_message>
<xml_diff>
--- a/My Understanding in Node js.docx
+++ b/My Understanding in Node js.docx
@@ -28,15 +28,7 @@
         <w:rPr>
           <w:b/>
         </w:rPr>
-        <w:t>(Always register in view engine of express</w:t>
-      </w:r>
-      <w:bookmarkStart w:id="0" w:name="_GoBack"/>
-      <w:bookmarkEnd w:id="0"/>
-      <w:r>
-        <w:rPr>
-          <w:b/>
-        </w:rPr>
-        <w:t>)</w:t>
+        <w:t>(Always register in view engine of express)</w:t>
       </w:r>
     </w:p>
     <w:p>
@@ -76,6 +68,39 @@
       <w:r>
         <w:t xml:space="preserve">b) </w:t>
       </w:r>
+      <w:r>
+        <w:t>Handle</w:t>
+      </w:r>
+      <w:r>
+        <w:t xml:space="preserve">bars: Does not support logic code in template we have to pass through </w:t>
+      </w:r>
+      <w:proofErr w:type="spellStart"/>
+      <w:proofErr w:type="gramStart"/>
+      <w:r>
+        <w:t>app.render</w:t>
+      </w:r>
+      <w:proofErr w:type="spellEnd"/>
+      <w:proofErr w:type="gramEnd"/>
+      <w:r>
+        <w:t>()</w:t>
+      </w:r>
+    </w:p>
+    <w:p>
+      <w:r>
+        <w:t>c)EJS</w:t>
+      </w:r>
+      <w:r>
+        <w:t xml:space="preserve">: Most common template engine and easy to </w:t>
+      </w:r>
+      <w:proofErr w:type="gramStart"/>
+      <w:r>
+        <w:t>use .</w:t>
+      </w:r>
+      <w:proofErr w:type="gramEnd"/>
+    </w:p>
+    <w:p>
+      <w:bookmarkStart w:id="0" w:name="_GoBack"/>
+      <w:bookmarkEnd w:id="0"/>
     </w:p>
     <w:p/>
     <w:sectPr>

</xml_diff>